<commit_message>
Detalles Portada, Información del grupo
Se agrega el logo de la UTN, se agrega el objetivo del proyecto...
</commit_message>
<xml_diff>
--- a/DOCUMENTO 1.docx
+++ b/DOCUMENTO 1.docx
@@ -12,16 +12,81 @@
         <w:rPr>
           <w:rFonts w:cs="Arial"/>
           <w:b/>
-          <w:sz w:val="56"/>
-          <w:szCs w:val="36"/>
+          <w:sz w:val="48"/>
+          <w:szCs w:val="44"/>
         </w:rPr>
       </w:pPr>
       <w:r>
         <w:rPr>
+          <w:noProof/>
+          <w:lang w:val="es-ES" w:eastAsia="es-ES"/>
+        </w:rPr>
+        <w:drawing>
+          <wp:anchor distT="0" distB="0" distL="114300" distR="114300" simplePos="0" relativeHeight="251659264" behindDoc="0" locked="0" layoutInCell="1" allowOverlap="1" wp14:anchorId="40B7E79B" wp14:editId="6A3CEC43">
+            <wp:simplePos x="0" y="0"/>
+            <wp:positionH relativeFrom="column">
+              <wp:posOffset>-828675</wp:posOffset>
+            </wp:positionH>
+            <wp:positionV relativeFrom="paragraph">
+              <wp:posOffset>-504825</wp:posOffset>
+            </wp:positionV>
+            <wp:extent cx="1426210" cy="1138555"/>
+            <wp:effectExtent l="0" t="0" r="2540" b="4445"/>
+            <wp:wrapNone/>
+            <wp:docPr id="1" name="Imagen 1" descr="UTN_LOGO.JPG"/>
+            <wp:cNvGraphicFramePr>
+              <a:graphicFrameLocks xmlns:a="http://schemas.openxmlformats.org/drawingml/2006/main" noChangeAspect="1"/>
+            </wp:cNvGraphicFramePr>
+            <a:graphic xmlns:a="http://schemas.openxmlformats.org/drawingml/2006/main">
+              <a:graphicData uri="http://schemas.openxmlformats.org/drawingml/2006/picture">
+                <pic:pic xmlns:pic="http://schemas.openxmlformats.org/drawingml/2006/picture">
+                  <pic:nvPicPr>
+                    <pic:cNvPr id="0" name="5 Imagen" descr="UTN_LOGO.JPG"/>
+                    <pic:cNvPicPr>
+                      <a:picLocks noChangeAspect="1" noChangeArrowheads="1"/>
+                    </pic:cNvPicPr>
+                  </pic:nvPicPr>
+                  <pic:blipFill>
+                    <a:blip r:embed="rId5">
+                      <a:extLst>
+                        <a:ext uri="{28A0092B-C50C-407E-A947-70E740481C1C}">
+                          <a14:useLocalDpi xmlns:a14="http://schemas.microsoft.com/office/drawing/2010/main" val="0"/>
+                        </a:ext>
+                      </a:extLst>
+                    </a:blip>
+                    <a:srcRect/>
+                    <a:stretch>
+                      <a:fillRect/>
+                    </a:stretch>
+                  </pic:blipFill>
+                  <pic:spPr bwMode="auto">
+                    <a:xfrm>
+                      <a:off x="0" y="0"/>
+                      <a:ext cx="1426210" cy="1138555"/>
+                    </a:xfrm>
+                    <a:prstGeom prst="rect">
+                      <a:avLst/>
+                    </a:prstGeom>
+                    <a:noFill/>
+                  </pic:spPr>
+                </pic:pic>
+              </a:graphicData>
+            </a:graphic>
+            <wp14:sizeRelH relativeFrom="page">
+              <wp14:pctWidth>0</wp14:pctWidth>
+            </wp14:sizeRelH>
+            <wp14:sizeRelV relativeFrom="page">
+              <wp14:pctHeight>0</wp14:pctHeight>
+            </wp14:sizeRelV>
+          </wp:anchor>
+        </w:drawing>
+      </w:r>
+      <w:r>
+        <w:rPr>
           <w:rFonts w:cs="Arial"/>
           <w:b/>
-          <w:sz w:val="56"/>
-          <w:szCs w:val="36"/>
+          <w:sz w:val="48"/>
+          <w:szCs w:val="44"/>
         </w:rPr>
         <w:t>Universidad Técnica Nacional</w:t>
       </w:r>
@@ -32,8 +97,8 @@
           <w:rFonts w:eastAsia="DejaVu Sans" w:cs="Arial"/>
           <w:b/>
           <w:kern w:val="1"/>
-          <w:sz w:val="52"/>
-          <w:szCs w:val="36"/>
+          <w:sz w:val="48"/>
+          <w:szCs w:val="44"/>
           <w:lang w:eastAsia="hi-IN" w:bidi="hi-IN"/>
         </w:rPr>
       </w:pPr>
@@ -48,8 +113,8 @@
           <w:rFonts w:eastAsia="DejaVu Sans" w:cs="Arial"/>
           <w:b/>
           <w:kern w:val="1"/>
-          <w:sz w:val="52"/>
-          <w:szCs w:val="36"/>
+          <w:sz w:val="48"/>
+          <w:szCs w:val="44"/>
           <w:lang w:eastAsia="hi-IN" w:bidi="hi-IN"/>
         </w:rPr>
       </w:pPr>
@@ -58,22 +123,11 @@
           <w:rFonts w:eastAsia="DejaVu Sans" w:cs="Arial"/>
           <w:b/>
           <w:kern w:val="1"/>
-          <w:sz w:val="52"/>
-          <w:szCs w:val="36"/>
-          <w:lang w:eastAsia="hi-IN" w:bidi="hi-IN"/>
-        </w:rPr>
-        <w:t>Ingeniería del software I</w:t>
-      </w:r>
-      <w:r>
-        <w:rPr>
-          <w:rFonts w:eastAsia="DejaVu Sans" w:cs="Arial"/>
-          <w:b/>
-          <w:kern w:val="1"/>
-          <w:sz w:val="52"/>
-          <w:szCs w:val="36"/>
-          <w:lang w:eastAsia="hi-IN" w:bidi="hi-IN"/>
-        </w:rPr>
-        <w:t>I</w:t>
+          <w:sz w:val="48"/>
+          <w:szCs w:val="44"/>
+          <w:lang w:eastAsia="hi-IN" w:bidi="hi-IN"/>
+        </w:rPr>
+        <w:t>Ingeniería del software II</w:t>
       </w:r>
     </w:p>
     <w:p>
@@ -86,8 +140,8 @@
           <w:rFonts w:eastAsia="DejaVu Sans" w:cs="Arial"/>
           <w:b/>
           <w:kern w:val="1"/>
-          <w:sz w:val="52"/>
-          <w:szCs w:val="36"/>
+          <w:sz w:val="48"/>
+          <w:szCs w:val="44"/>
           <w:lang w:eastAsia="hi-IN" w:bidi="hi-IN"/>
         </w:rPr>
       </w:pPr>
@@ -102,22 +156,11 @@
           <w:rFonts w:eastAsia="DejaVu Sans" w:cs="Arial"/>
           <w:b/>
           <w:kern w:val="1"/>
-          <w:sz w:val="52"/>
-          <w:szCs w:val="36"/>
-          <w:lang w:eastAsia="hi-IN" w:bidi="hi-IN"/>
-        </w:rPr>
-      </w:pPr>
-      <w:r>
-        <w:rPr>
-          <w:rFonts w:eastAsia="DejaVu Sans" w:cs="Arial"/>
-          <w:b/>
-          <w:kern w:val="1"/>
-          <w:sz w:val="52"/>
-          <w:szCs w:val="36"/>
-          <w:lang w:eastAsia="hi-IN" w:bidi="hi-IN"/>
-        </w:rPr>
-        <w:t>Código:</w:t>
-      </w:r>
+          <w:sz w:val="48"/>
+          <w:szCs w:val="44"/>
+          <w:lang w:eastAsia="hi-IN" w:bidi="hi-IN"/>
+        </w:rPr>
+      </w:pPr>
     </w:p>
     <w:p>
       <w:pPr>
@@ -129,8 +172,8 @@
           <w:rFonts w:eastAsia="DejaVu Sans" w:cs="Arial"/>
           <w:b/>
           <w:kern w:val="1"/>
-          <w:sz w:val="52"/>
-          <w:szCs w:val="36"/>
+          <w:sz w:val="48"/>
+          <w:szCs w:val="44"/>
           <w:lang w:eastAsia="hi-IN" w:bidi="hi-IN"/>
         </w:rPr>
       </w:pPr>
@@ -139,11 +182,11 @@
           <w:rFonts w:eastAsia="DejaVu Sans" w:cs="Arial"/>
           <w:b/>
           <w:kern w:val="1"/>
-          <w:sz w:val="52"/>
-          <w:szCs w:val="36"/>
-          <w:lang w:eastAsia="hi-IN" w:bidi="hi-IN"/>
-        </w:rPr>
-        <w:t xml:space="preserve"> ISW-712</w:t>
+          <w:sz w:val="48"/>
+          <w:szCs w:val="44"/>
+          <w:lang w:eastAsia="hi-IN" w:bidi="hi-IN"/>
+        </w:rPr>
+        <w:t>Código:</w:t>
       </w:r>
     </w:p>
     <w:p>
@@ -156,11 +199,22 @@
           <w:rFonts w:eastAsia="DejaVu Sans" w:cs="Arial"/>
           <w:b/>
           <w:kern w:val="1"/>
-          <w:sz w:val="52"/>
-          <w:szCs w:val="36"/>
-          <w:lang w:eastAsia="hi-IN" w:bidi="hi-IN"/>
-        </w:rPr>
-      </w:pPr>
+          <w:sz w:val="48"/>
+          <w:szCs w:val="44"/>
+          <w:lang w:eastAsia="hi-IN" w:bidi="hi-IN"/>
+        </w:rPr>
+      </w:pPr>
+      <w:r>
+        <w:rPr>
+          <w:rFonts w:eastAsia="DejaVu Sans" w:cs="Arial"/>
+          <w:b/>
+          <w:kern w:val="1"/>
+          <w:sz w:val="48"/>
+          <w:szCs w:val="44"/>
+          <w:lang w:eastAsia="hi-IN" w:bidi="hi-IN"/>
+        </w:rPr>
+        <w:t xml:space="preserve"> ISW-712</w:t>
+      </w:r>
     </w:p>
     <w:p>
       <w:pPr>
@@ -172,8 +226,8 @@
           <w:rFonts w:eastAsia="DejaVu Sans" w:cs="Arial"/>
           <w:b/>
           <w:kern w:val="1"/>
-          <w:sz w:val="52"/>
-          <w:szCs w:val="36"/>
+          <w:sz w:val="48"/>
+          <w:szCs w:val="44"/>
           <w:lang w:eastAsia="hi-IN" w:bidi="hi-IN"/>
         </w:rPr>
       </w:pPr>
@@ -188,22 +242,11 @@
           <w:rFonts w:eastAsia="DejaVu Sans" w:cs="Arial"/>
           <w:b/>
           <w:kern w:val="1"/>
-          <w:sz w:val="52"/>
-          <w:szCs w:val="36"/>
-          <w:lang w:eastAsia="hi-IN" w:bidi="hi-IN"/>
-        </w:rPr>
-      </w:pPr>
-      <w:r>
-        <w:rPr>
-          <w:rFonts w:eastAsia="DejaVu Sans" w:cs="Arial"/>
-          <w:b/>
-          <w:kern w:val="1"/>
-          <w:sz w:val="52"/>
-          <w:szCs w:val="36"/>
-          <w:lang w:eastAsia="hi-IN" w:bidi="hi-IN"/>
-        </w:rPr>
-        <w:t xml:space="preserve">Diseño del software  </w:t>
-      </w:r>
+          <w:sz w:val="48"/>
+          <w:szCs w:val="44"/>
+          <w:lang w:eastAsia="hi-IN" w:bidi="hi-IN"/>
+        </w:rPr>
+      </w:pPr>
     </w:p>
     <w:p>
       <w:pPr>
@@ -215,11 +258,22 @@
           <w:rFonts w:eastAsia="DejaVu Sans" w:cs="Arial"/>
           <w:b/>
           <w:kern w:val="1"/>
-          <w:sz w:val="52"/>
-          <w:szCs w:val="36"/>
-          <w:lang w:eastAsia="hi-IN" w:bidi="hi-IN"/>
-        </w:rPr>
-      </w:pPr>
+          <w:sz w:val="48"/>
+          <w:szCs w:val="44"/>
+          <w:lang w:eastAsia="hi-IN" w:bidi="hi-IN"/>
+        </w:rPr>
+      </w:pPr>
+      <w:r>
+        <w:rPr>
+          <w:rFonts w:eastAsia="DejaVu Sans" w:cs="Arial"/>
+          <w:b/>
+          <w:kern w:val="1"/>
+          <w:sz w:val="48"/>
+          <w:szCs w:val="44"/>
+          <w:lang w:eastAsia="hi-IN" w:bidi="hi-IN"/>
+        </w:rPr>
+        <w:t>Documento 1:</w:t>
+      </w:r>
     </w:p>
     <w:p>
       <w:pPr>
@@ -231,8 +285,8 @@
           <w:rFonts w:eastAsia="DejaVu Sans" w:cs="Arial"/>
           <w:b/>
           <w:kern w:val="1"/>
-          <w:sz w:val="52"/>
-          <w:szCs w:val="36"/>
+          <w:sz w:val="48"/>
+          <w:szCs w:val="44"/>
           <w:lang w:eastAsia="hi-IN" w:bidi="hi-IN"/>
         </w:rPr>
       </w:pPr>
@@ -241,22 +295,11 @@
           <w:rFonts w:eastAsia="DejaVu Sans" w:cs="Arial"/>
           <w:b/>
           <w:kern w:val="1"/>
-          <w:sz w:val="52"/>
-          <w:szCs w:val="36"/>
-          <w:lang w:eastAsia="hi-IN" w:bidi="hi-IN"/>
-        </w:rPr>
-        <w:t>Realizado por</w:t>
-      </w:r>
-      <w:r>
-        <w:rPr>
-          <w:rFonts w:eastAsia="DejaVu Sans" w:cs="Arial"/>
-          <w:b/>
-          <w:kern w:val="1"/>
-          <w:sz w:val="52"/>
-          <w:szCs w:val="36"/>
-          <w:lang w:eastAsia="hi-IN" w:bidi="hi-IN"/>
-        </w:rPr>
-        <w:t>:</w:t>
+          <w:sz w:val="48"/>
+          <w:szCs w:val="44"/>
+          <w:lang w:eastAsia="hi-IN" w:bidi="hi-IN"/>
+        </w:rPr>
+        <w:t xml:space="preserve">Diseño del software  </w:t>
       </w:r>
     </w:p>
     <w:p>
@@ -269,44 +312,11 @@
           <w:rFonts w:eastAsia="DejaVu Sans" w:cs="Arial"/>
           <w:b/>
           <w:kern w:val="1"/>
-          <w:sz w:val="52"/>
-          <w:szCs w:val="36"/>
-          <w:lang w:eastAsia="hi-IN" w:bidi="hi-IN"/>
-        </w:rPr>
-      </w:pPr>
-      <w:r>
-        <w:rPr>
-          <w:rFonts w:eastAsia="DejaVu Sans" w:cs="Arial"/>
-          <w:b/>
-          <w:kern w:val="1"/>
-          <w:sz w:val="52"/>
-          <w:szCs w:val="36"/>
-          <w:lang w:eastAsia="hi-IN" w:bidi="hi-IN"/>
-        </w:rPr>
-        <w:t xml:space="preserve">Ericka </w:t>
-      </w:r>
-      <w:r>
-        <w:rPr>
-          <w:rFonts w:eastAsia="DejaVu Sans" w:cs="Arial"/>
-          <w:b/>
-          <w:kern w:val="1"/>
-          <w:sz w:val="52"/>
-          <w:szCs w:val="36"/>
-          <w:lang w:eastAsia="hi-IN" w:bidi="hi-IN"/>
-        </w:rPr>
-        <w:t>Jiménez Barquero</w:t>
-      </w:r>
-      <w:r>
-        <w:rPr>
-          <w:rFonts w:eastAsia="DejaVu Sans" w:cs="Arial"/>
-          <w:b/>
-          <w:kern w:val="1"/>
-          <w:sz w:val="52"/>
-          <w:szCs w:val="36"/>
-          <w:lang w:eastAsia="hi-IN" w:bidi="hi-IN"/>
-        </w:rPr>
-        <w:t>.</w:t>
-      </w:r>
+          <w:sz w:val="48"/>
+          <w:szCs w:val="44"/>
+          <w:lang w:eastAsia="hi-IN" w:bidi="hi-IN"/>
+        </w:rPr>
+      </w:pPr>
     </w:p>
     <w:p>
       <w:pPr>
@@ -318,22 +328,11 @@
           <w:rFonts w:eastAsia="DejaVu Sans" w:cs="Arial"/>
           <w:b/>
           <w:kern w:val="1"/>
-          <w:sz w:val="52"/>
-          <w:szCs w:val="36"/>
-          <w:lang w:eastAsia="hi-IN" w:bidi="hi-IN"/>
-        </w:rPr>
-      </w:pPr>
-      <w:r>
-        <w:rPr>
-          <w:rFonts w:eastAsia="DejaVu Sans" w:cs="Arial"/>
-          <w:b/>
-          <w:kern w:val="1"/>
-          <w:sz w:val="52"/>
-          <w:szCs w:val="36"/>
-          <w:lang w:eastAsia="hi-IN" w:bidi="hi-IN"/>
-        </w:rPr>
-        <w:t>Jonathan Vargas Alvarado.</w:t>
-      </w:r>
+          <w:sz w:val="48"/>
+          <w:szCs w:val="44"/>
+          <w:lang w:eastAsia="hi-IN" w:bidi="hi-IN"/>
+        </w:rPr>
+      </w:pPr>
     </w:p>
     <w:p>
       <w:pPr>
@@ -345,8 +344,8 @@
           <w:rFonts w:eastAsia="DejaVu Sans" w:cs="Arial"/>
           <w:b/>
           <w:kern w:val="1"/>
-          <w:sz w:val="52"/>
-          <w:szCs w:val="36"/>
+          <w:sz w:val="48"/>
+          <w:szCs w:val="44"/>
           <w:lang w:eastAsia="hi-IN" w:bidi="hi-IN"/>
         </w:rPr>
       </w:pPr>
@@ -355,11 +354,11 @@
           <w:rFonts w:eastAsia="DejaVu Sans" w:cs="Arial"/>
           <w:b/>
           <w:kern w:val="1"/>
-          <w:sz w:val="52"/>
-          <w:szCs w:val="36"/>
-          <w:lang w:eastAsia="hi-IN" w:bidi="hi-IN"/>
-        </w:rPr>
-        <w:t>Bryan Chaves Salas</w:t>
+          <w:sz w:val="48"/>
+          <w:szCs w:val="44"/>
+          <w:lang w:eastAsia="hi-IN" w:bidi="hi-IN"/>
+        </w:rPr>
+        <w:t>Realizado por:</w:t>
       </w:r>
     </w:p>
     <w:p>
@@ -372,11 +371,22 @@
           <w:rFonts w:eastAsia="DejaVu Sans" w:cs="Arial"/>
           <w:b/>
           <w:kern w:val="1"/>
-          <w:sz w:val="52"/>
-          <w:szCs w:val="36"/>
-          <w:lang w:eastAsia="hi-IN" w:bidi="hi-IN"/>
-        </w:rPr>
-      </w:pPr>
+          <w:sz w:val="48"/>
+          <w:szCs w:val="44"/>
+          <w:lang w:eastAsia="hi-IN" w:bidi="hi-IN"/>
+        </w:rPr>
+      </w:pPr>
+      <w:r>
+        <w:rPr>
+          <w:rFonts w:eastAsia="DejaVu Sans" w:cs="Arial"/>
+          <w:b/>
+          <w:kern w:val="1"/>
+          <w:sz w:val="48"/>
+          <w:szCs w:val="44"/>
+          <w:lang w:eastAsia="hi-IN" w:bidi="hi-IN"/>
+        </w:rPr>
+        <w:t>Ericka Jiménez Barquero</w:t>
+      </w:r>
     </w:p>
     <w:p>
       <w:pPr>
@@ -388,11 +398,22 @@
           <w:rFonts w:eastAsia="DejaVu Sans" w:cs="Arial"/>
           <w:b/>
           <w:kern w:val="1"/>
-          <w:sz w:val="52"/>
-          <w:szCs w:val="36"/>
-          <w:lang w:eastAsia="hi-IN" w:bidi="hi-IN"/>
-        </w:rPr>
-      </w:pPr>
+          <w:sz w:val="48"/>
+          <w:szCs w:val="44"/>
+          <w:lang w:eastAsia="hi-IN" w:bidi="hi-IN"/>
+        </w:rPr>
+      </w:pPr>
+      <w:r>
+        <w:rPr>
+          <w:rFonts w:eastAsia="DejaVu Sans" w:cs="Arial"/>
+          <w:b/>
+          <w:kern w:val="1"/>
+          <w:sz w:val="48"/>
+          <w:szCs w:val="44"/>
+          <w:lang w:eastAsia="hi-IN" w:bidi="hi-IN"/>
+        </w:rPr>
+        <w:t>Jonathan Vargas Alvarado</w:t>
+      </w:r>
     </w:p>
     <w:p>
       <w:pPr>
@@ -404,11 +425,22 @@
           <w:rFonts w:eastAsia="DejaVu Sans" w:cs="Arial"/>
           <w:b/>
           <w:kern w:val="1"/>
-          <w:sz w:val="52"/>
-          <w:szCs w:val="36"/>
-          <w:lang w:eastAsia="hi-IN" w:bidi="hi-IN"/>
-        </w:rPr>
-      </w:pPr>
+          <w:sz w:val="48"/>
+          <w:szCs w:val="44"/>
+          <w:lang w:eastAsia="hi-IN" w:bidi="hi-IN"/>
+        </w:rPr>
+      </w:pPr>
+      <w:r>
+        <w:rPr>
+          <w:rFonts w:eastAsia="DejaVu Sans" w:cs="Arial"/>
+          <w:b/>
+          <w:kern w:val="1"/>
+          <w:sz w:val="48"/>
+          <w:szCs w:val="44"/>
+          <w:lang w:eastAsia="hi-IN" w:bidi="hi-IN"/>
+        </w:rPr>
+        <w:t>Bryan Chaves Salas</w:t>
+      </w:r>
     </w:p>
     <w:p>
       <w:pPr>
@@ -420,44 +452,11 @@
           <w:rFonts w:eastAsia="DejaVu Sans" w:cs="Arial"/>
           <w:b/>
           <w:kern w:val="1"/>
-          <w:sz w:val="52"/>
-          <w:szCs w:val="36"/>
-          <w:lang w:eastAsia="hi-IN" w:bidi="hi-IN"/>
-        </w:rPr>
-      </w:pPr>
-      <w:r>
-        <w:rPr>
-          <w:rFonts w:eastAsia="DejaVu Sans" w:cs="Arial"/>
-          <w:b/>
-          <w:kern w:val="1"/>
-          <w:sz w:val="52"/>
-          <w:szCs w:val="36"/>
-          <w:lang w:eastAsia="hi-IN" w:bidi="hi-IN"/>
-        </w:rPr>
-        <w:t>I</w:t>
-      </w:r>
-      <w:r>
-        <w:rPr>
-          <w:rFonts w:eastAsia="DejaVu Sans" w:cs="Arial"/>
-          <w:b/>
-          <w:kern w:val="1"/>
-          <w:sz w:val="52"/>
-          <w:szCs w:val="36"/>
-          <w:lang w:eastAsia="hi-IN" w:bidi="hi-IN"/>
-        </w:rPr>
-        <w:t>I</w:t>
-      </w:r>
-      <w:r>
-        <w:rPr>
-          <w:rFonts w:eastAsia="DejaVu Sans" w:cs="Arial"/>
-          <w:b/>
-          <w:kern w:val="1"/>
-          <w:sz w:val="52"/>
-          <w:szCs w:val="36"/>
-          <w:lang w:eastAsia="hi-IN" w:bidi="hi-IN"/>
-        </w:rPr>
-        <w:t xml:space="preserve"> Cuatrimestre 2014</w:t>
-      </w:r>
+          <w:sz w:val="48"/>
+          <w:szCs w:val="44"/>
+          <w:lang w:eastAsia="hi-IN" w:bidi="hi-IN"/>
+        </w:rPr>
+      </w:pPr>
     </w:p>
     <w:p>
       <w:pPr>
@@ -469,8 +468,8 @@
           <w:rFonts w:eastAsia="DejaVu Sans" w:cs="Arial"/>
           <w:b/>
           <w:kern w:val="1"/>
-          <w:sz w:val="52"/>
-          <w:szCs w:val="36"/>
+          <w:sz w:val="48"/>
+          <w:szCs w:val="44"/>
           <w:lang w:eastAsia="hi-IN" w:bidi="hi-IN"/>
         </w:rPr>
       </w:pPr>
@@ -485,11 +484,56 @@
           <w:rFonts w:eastAsia="DejaVu Sans" w:cs="Arial"/>
           <w:b/>
           <w:kern w:val="1"/>
+          <w:sz w:val="48"/>
+          <w:szCs w:val="44"/>
+          <w:lang w:eastAsia="hi-IN" w:bidi="hi-IN"/>
+        </w:rPr>
+      </w:pPr>
+    </w:p>
+    <w:p>
+      <w:pPr>
+        <w:widowControl w:val="0"/>
+        <w:suppressAutoHyphens/>
+        <w:spacing w:after="0" w:line="240" w:lineRule="auto"/>
+        <w:jc w:val="center"/>
+        <w:rPr>
+          <w:rFonts w:eastAsia="DejaVu Sans" w:cs="Arial"/>
+          <w:b/>
+          <w:kern w:val="1"/>
+          <w:sz w:val="48"/>
+          <w:szCs w:val="44"/>
+          <w:lang w:eastAsia="hi-IN" w:bidi="hi-IN"/>
+        </w:rPr>
+      </w:pPr>
+      <w:r>
+        <w:rPr>
+          <w:rFonts w:eastAsia="DejaVu Sans" w:cs="Arial"/>
+          <w:b/>
+          <w:kern w:val="1"/>
+          <w:sz w:val="48"/>
+          <w:szCs w:val="44"/>
+          <w:lang w:eastAsia="hi-IN" w:bidi="hi-IN"/>
+        </w:rPr>
+        <w:t>II Cuatrimestre 2014</w:t>
+      </w:r>
+    </w:p>
+    <w:p>
+      <w:pPr>
+        <w:widowControl w:val="0"/>
+        <w:suppressAutoHyphens/>
+        <w:spacing w:after="0" w:line="240" w:lineRule="auto"/>
+        <w:jc w:val="center"/>
+        <w:rPr>
+          <w:rFonts w:eastAsia="DejaVu Sans" w:cs="Arial"/>
+          <w:b/>
+          <w:kern w:val="1"/>
           <w:sz w:val="52"/>
           <w:szCs w:val="36"/>
           <w:lang w:eastAsia="hi-IN" w:bidi="hi-IN"/>
         </w:rPr>
       </w:pPr>
+      <w:bookmarkStart w:id="0" w:name="_GoBack"/>
+      <w:bookmarkEnd w:id="0"/>
     </w:p>
     <w:p>
       <w:pPr>
@@ -733,8 +777,6 @@
           <w:lang w:eastAsia="es-CR"/>
         </w:rPr>
       </w:pPr>
-      <w:bookmarkStart w:id="0" w:name="_GoBack"/>
-      <w:bookmarkEnd w:id="0"/>
     </w:p>
     <w:p>
       <w:pPr>
@@ -793,6 +835,7 @@
             <w:r>
               <w:rPr>
                 <w:rFonts w:cs="Arial"/>
+                <w:b/>
                 <w:szCs w:val="24"/>
               </w:rPr>
               <w:t>Nombre del proyecto:</w:t>
@@ -832,6 +875,7 @@
             <w:r>
               <w:rPr>
                 <w:rFonts w:cs="Arial"/>
+                <w:b/>
                 <w:szCs w:val="24"/>
               </w:rPr>
               <w:t>Nombre del grupo:</w:t>
@@ -881,6 +925,7 @@
             <w:r>
               <w:rPr>
                 <w:rFonts w:cs="Arial"/>
+                <w:b/>
                 <w:szCs w:val="24"/>
               </w:rPr>
               <w:t>Objetivo del sistema:</w:t>
@@ -891,6 +936,13 @@
                 <w:szCs w:val="24"/>
               </w:rPr>
               <w:t xml:space="preserve"> </w:t>
+            </w:r>
+            <w:r>
+              <w:rPr>
+                <w:rFonts w:cs="Arial"/>
+                <w:szCs w:val="24"/>
+              </w:rPr>
+              <w:t>Crear un punto de venta funcional, que se adapte a las necesidades solicitadas.</w:t>
             </w:r>
           </w:p>
         </w:tc>
@@ -958,6 +1010,7 @@
               <w:bottom w:val="single" w:sz="4" w:space="0" w:color="000000"/>
               <w:right w:val="single" w:sz="4" w:space="0" w:color="000000"/>
             </w:tcBorders>
+            <w:vAlign w:val="center"/>
           </w:tcPr>
           <w:p>
             <w:pPr>
@@ -967,14 +1020,17 @@
               <w:adjustRightInd w:val="0"/>
               <w:spacing w:after="0" w:line="267" w:lineRule="exact"/>
               <w:ind w:left="102"/>
-              <w:rPr>
-                <w:rFonts w:cs="Arial"/>
+              <w:jc w:val="center"/>
+              <w:rPr>
+                <w:rFonts w:cs="Arial"/>
+                <w:b/>
                 <w:szCs w:val="24"/>
               </w:rPr>
             </w:pPr>
             <w:r>
               <w:rPr>
                 <w:rFonts w:cs="Arial"/>
+                <w:b/>
                 <w:spacing w:val="-1"/>
                 <w:position w:val="1"/>
                 <w:szCs w:val="24"/>
@@ -984,6 +1040,7 @@
             <w:r>
               <w:rPr>
                 <w:rFonts w:cs="Arial"/>
+                <w:b/>
                 <w:spacing w:val="1"/>
                 <w:position w:val="1"/>
                 <w:szCs w:val="24"/>
@@ -993,6 +1050,7 @@
             <w:r>
               <w:rPr>
                 <w:rFonts w:cs="Arial"/>
+                <w:b/>
                 <w:spacing w:val="-1"/>
                 <w:position w:val="1"/>
                 <w:szCs w:val="24"/>
@@ -1002,6 +1060,7 @@
             <w:r>
               <w:rPr>
                 <w:rFonts w:cs="Arial"/>
+                <w:b/>
                 <w:spacing w:val="-3"/>
                 <w:position w:val="1"/>
                 <w:szCs w:val="24"/>
@@ -1011,6 +1070,7 @@
             <w:r>
               <w:rPr>
                 <w:rFonts w:cs="Arial"/>
+                <w:b/>
                 <w:position w:val="1"/>
                 <w:szCs w:val="24"/>
               </w:rPr>
@@ -1019,6 +1079,7 @@
             <w:r>
               <w:rPr>
                 <w:rFonts w:cs="Arial"/>
+                <w:b/>
                 <w:spacing w:val="1"/>
                 <w:position w:val="1"/>
                 <w:szCs w:val="24"/>
@@ -1028,6 +1089,7 @@
             <w:r>
               <w:rPr>
                 <w:rFonts w:cs="Arial"/>
+                <w:b/>
                 <w:spacing w:val="-1"/>
                 <w:position w:val="1"/>
                 <w:szCs w:val="24"/>
@@ -1037,6 +1099,7 @@
             <w:r>
               <w:rPr>
                 <w:rFonts w:cs="Arial"/>
+                <w:b/>
                 <w:position w:val="1"/>
                 <w:szCs w:val="24"/>
               </w:rPr>
@@ -1045,6 +1108,7 @@
             <w:r>
               <w:rPr>
                 <w:rFonts w:cs="Arial"/>
+                <w:b/>
                 <w:spacing w:val="-3"/>
                 <w:position w:val="1"/>
                 <w:szCs w:val="24"/>
@@ -1054,6 +1118,7 @@
             <w:r>
               <w:rPr>
                 <w:rFonts w:cs="Arial"/>
+                <w:b/>
                 <w:spacing w:val="1"/>
                 <w:position w:val="1"/>
                 <w:szCs w:val="24"/>
@@ -1063,6 +1128,7 @@
             <w:r>
               <w:rPr>
                 <w:rFonts w:cs="Arial"/>
+                <w:b/>
                 <w:spacing w:val="-1"/>
                 <w:position w:val="1"/>
                 <w:szCs w:val="24"/>
@@ -1072,6 +1138,7 @@
             <w:r>
               <w:rPr>
                 <w:rFonts w:cs="Arial"/>
+                <w:b/>
                 <w:position w:val="1"/>
                 <w:szCs w:val="24"/>
               </w:rPr>
@@ -1088,6 +1155,7 @@
               <w:bottom w:val="single" w:sz="4" w:space="0" w:color="000000"/>
               <w:right w:val="single" w:sz="4" w:space="0" w:color="000000"/>
             </w:tcBorders>
+            <w:vAlign w:val="center"/>
           </w:tcPr>
           <w:p>
             <w:pPr>
@@ -1097,14 +1165,17 @@
               <w:adjustRightInd w:val="0"/>
               <w:spacing w:after="0" w:line="267" w:lineRule="exact"/>
               <w:ind w:left="100"/>
-              <w:rPr>
-                <w:rFonts w:cs="Arial"/>
+              <w:jc w:val="center"/>
+              <w:rPr>
+                <w:rFonts w:cs="Arial"/>
+                <w:b/>
                 <w:szCs w:val="24"/>
               </w:rPr>
             </w:pPr>
             <w:r>
               <w:rPr>
                 <w:rFonts w:cs="Arial"/>
+                <w:b/>
                 <w:position w:val="1"/>
                 <w:szCs w:val="24"/>
               </w:rPr>
@@ -1113,6 +1184,7 @@
             <w:r>
               <w:rPr>
                 <w:rFonts w:cs="Arial"/>
+                <w:b/>
                 <w:spacing w:val="1"/>
                 <w:position w:val="1"/>
                 <w:szCs w:val="24"/>
@@ -1122,6 +1194,7 @@
             <w:r>
               <w:rPr>
                 <w:rFonts w:cs="Arial"/>
+                <w:b/>
                 <w:position w:val="1"/>
                 <w:szCs w:val="24"/>
               </w:rPr>
@@ -1138,6 +1211,7 @@
               <w:bottom w:val="single" w:sz="4" w:space="0" w:color="000000"/>
               <w:right w:val="single" w:sz="4" w:space="0" w:color="000000"/>
             </w:tcBorders>
+            <w:vAlign w:val="center"/>
           </w:tcPr>
           <w:p>
             <w:pPr>
@@ -1147,14 +1221,17 @@
               <w:adjustRightInd w:val="0"/>
               <w:spacing w:after="0" w:line="267" w:lineRule="exact"/>
               <w:ind w:left="102"/>
-              <w:rPr>
-                <w:rFonts w:cs="Arial"/>
+              <w:jc w:val="center"/>
+              <w:rPr>
+                <w:rFonts w:cs="Arial"/>
+                <w:b/>
                 <w:szCs w:val="24"/>
               </w:rPr>
             </w:pPr>
             <w:r>
               <w:rPr>
                 <w:rFonts w:cs="Arial"/>
+                <w:b/>
                 <w:position w:val="1"/>
                 <w:szCs w:val="24"/>
               </w:rPr>
@@ -1163,6 +1240,7 @@
             <w:r>
               <w:rPr>
                 <w:rFonts w:cs="Arial"/>
+                <w:b/>
                 <w:spacing w:val="1"/>
                 <w:position w:val="1"/>
                 <w:szCs w:val="24"/>
@@ -1172,6 +1250,7 @@
             <w:r>
               <w:rPr>
                 <w:rFonts w:cs="Arial"/>
+                <w:b/>
                 <w:position w:val="1"/>
                 <w:szCs w:val="24"/>
               </w:rPr>
@@ -1180,6 +1259,7 @@
             <w:r>
               <w:rPr>
                 <w:rFonts w:cs="Arial"/>
+                <w:b/>
                 <w:spacing w:val="-2"/>
                 <w:position w:val="1"/>
                 <w:szCs w:val="24"/>
@@ -1189,6 +1269,7 @@
             <w:r>
               <w:rPr>
                 <w:rFonts w:cs="Arial"/>
+                <w:b/>
                 <w:spacing w:val="1"/>
                 <w:position w:val="1"/>
                 <w:szCs w:val="24"/>
@@ -1198,6 +1279,7 @@
             <w:r>
               <w:rPr>
                 <w:rFonts w:cs="Arial"/>
+                <w:b/>
                 <w:spacing w:val="-1"/>
                 <w:position w:val="1"/>
                 <w:szCs w:val="24"/>
@@ -1207,6 +1289,7 @@
             <w:r>
               <w:rPr>
                 <w:rFonts w:cs="Arial"/>
+                <w:b/>
                 <w:position w:val="1"/>
                 <w:szCs w:val="24"/>
               </w:rPr>
@@ -1228,6 +1311,7 @@
               <w:bottom w:val="single" w:sz="4" w:space="0" w:color="000000"/>
               <w:right w:val="single" w:sz="4" w:space="0" w:color="000000"/>
             </w:tcBorders>
+            <w:vAlign w:val="center"/>
           </w:tcPr>
           <w:p>
             <w:pPr>
@@ -1236,7 +1320,7 @@
               <w:autoSpaceDN w:val="0"/>
               <w:adjustRightInd w:val="0"/>
               <w:spacing w:before="1" w:after="0" w:line="240" w:lineRule="auto"/>
-              <w:jc w:val="both"/>
+              <w:jc w:val="center"/>
               <w:rPr>
                 <w:rFonts w:cs="Arial"/>
                 <w:szCs w:val="24"/>
@@ -1260,6 +1344,7 @@
               <w:bottom w:val="single" w:sz="4" w:space="0" w:color="000000"/>
               <w:right w:val="single" w:sz="4" w:space="0" w:color="000000"/>
             </w:tcBorders>
+            <w:vAlign w:val="center"/>
           </w:tcPr>
           <w:p>
             <w:pPr>
@@ -1268,6 +1353,7 @@
               <w:autoSpaceDN w:val="0"/>
               <w:adjustRightInd w:val="0"/>
               <w:spacing w:after="0" w:line="240" w:lineRule="auto"/>
+              <w:jc w:val="center"/>
               <w:rPr>
                 <w:rFonts w:cs="Arial"/>
                 <w:szCs w:val="24"/>
@@ -1278,7 +1364,14 @@
                 <w:rFonts w:cs="Arial"/>
                 <w:szCs w:val="24"/>
               </w:rPr>
-              <w:t>Erickajb88@gmail.com</w:t>
+              <w:t>e</w:t>
+            </w:r>
+            <w:r>
+              <w:rPr>
+                <w:rFonts w:cs="Arial"/>
+                <w:szCs w:val="24"/>
+              </w:rPr>
+              <w:t>rickajb88@gmail.com</w:t>
             </w:r>
           </w:p>
         </w:tc>
@@ -1291,6 +1384,7 @@
               <w:bottom w:val="single" w:sz="4" w:space="0" w:color="000000"/>
               <w:right w:val="single" w:sz="4" w:space="0" w:color="000000"/>
             </w:tcBorders>
+            <w:vAlign w:val="center"/>
           </w:tcPr>
           <w:p>
             <w:pPr>
@@ -1299,6 +1393,7 @@
               <w:autoSpaceDN w:val="0"/>
               <w:adjustRightInd w:val="0"/>
               <w:spacing w:after="0" w:line="240" w:lineRule="auto"/>
+              <w:jc w:val="center"/>
               <w:rPr>
                 <w:rFonts w:cs="Arial"/>
                 <w:szCs w:val="24"/>
@@ -1327,6 +1422,7 @@
               <w:bottom w:val="single" w:sz="4" w:space="0" w:color="000000"/>
               <w:right w:val="single" w:sz="4" w:space="0" w:color="000000"/>
             </w:tcBorders>
+            <w:vAlign w:val="center"/>
           </w:tcPr>
           <w:p>
             <w:pPr>
@@ -1335,6 +1431,7 @@
               <w:autoSpaceDN w:val="0"/>
               <w:adjustRightInd w:val="0"/>
               <w:spacing w:after="0" w:line="240" w:lineRule="auto"/>
+              <w:jc w:val="center"/>
               <w:rPr>
                 <w:rFonts w:cs="Arial"/>
                 <w:szCs w:val="24"/>
@@ -1358,6 +1455,7 @@
               <w:bottom w:val="single" w:sz="4" w:space="0" w:color="000000"/>
               <w:right w:val="single" w:sz="4" w:space="0" w:color="000000"/>
             </w:tcBorders>
+            <w:vAlign w:val="center"/>
           </w:tcPr>
           <w:p>
             <w:pPr>
@@ -1366,6 +1464,7 @@
               <w:autoSpaceDN w:val="0"/>
               <w:adjustRightInd w:val="0"/>
               <w:spacing w:after="0" w:line="240" w:lineRule="auto"/>
+              <w:jc w:val="center"/>
               <w:rPr>
                 <w:rFonts w:cs="Arial"/>
                 <w:szCs w:val="24"/>
@@ -1376,7 +1475,14 @@
                 <w:rFonts w:cs="Arial"/>
                 <w:szCs w:val="24"/>
               </w:rPr>
-              <w:t>Jonavargas2012@gmail.com</w:t>
+              <w:t>j</w:t>
+            </w:r>
+            <w:r>
+              <w:rPr>
+                <w:rFonts w:cs="Arial"/>
+                <w:szCs w:val="24"/>
+              </w:rPr>
+              <w:t>onavargas2012@gmail.com</w:t>
             </w:r>
           </w:p>
         </w:tc>
@@ -1389,6 +1495,7 @@
               <w:bottom w:val="single" w:sz="4" w:space="0" w:color="000000"/>
               <w:right w:val="single" w:sz="4" w:space="0" w:color="000000"/>
             </w:tcBorders>
+            <w:vAlign w:val="center"/>
           </w:tcPr>
           <w:p>
             <w:pPr>
@@ -1397,6 +1504,7 @@
               <w:autoSpaceDN w:val="0"/>
               <w:adjustRightInd w:val="0"/>
               <w:spacing w:after="0" w:line="240" w:lineRule="auto"/>
+              <w:jc w:val="center"/>
               <w:rPr>
                 <w:rFonts w:cs="Arial"/>
                 <w:szCs w:val="24"/>
@@ -1425,6 +1533,7 @@
               <w:bottom w:val="single" w:sz="4" w:space="0" w:color="000000"/>
               <w:right w:val="single" w:sz="4" w:space="0" w:color="000000"/>
             </w:tcBorders>
+            <w:vAlign w:val="center"/>
           </w:tcPr>
           <w:p>
             <w:pPr>
@@ -1433,6 +1542,7 @@
               <w:autoSpaceDN w:val="0"/>
               <w:adjustRightInd w:val="0"/>
               <w:spacing w:after="0" w:line="240" w:lineRule="auto"/>
+              <w:jc w:val="center"/>
               <w:rPr>
                 <w:rFonts w:cs="Arial"/>
                 <w:szCs w:val="24"/>
@@ -1456,6 +1566,7 @@
               <w:bottom w:val="single" w:sz="4" w:space="0" w:color="000000"/>
               <w:right w:val="single" w:sz="4" w:space="0" w:color="000000"/>
             </w:tcBorders>
+            <w:vAlign w:val="center"/>
           </w:tcPr>
           <w:p>
             <w:pPr>
@@ -1464,6 +1575,7 @@
               <w:autoSpaceDN w:val="0"/>
               <w:adjustRightInd w:val="0"/>
               <w:spacing w:after="0" w:line="240" w:lineRule="auto"/>
+              <w:jc w:val="center"/>
               <w:rPr>
                 <w:rFonts w:cs="Arial"/>
                 <w:szCs w:val="24"/>
@@ -1474,7 +1586,14 @@
                 <w:rFonts w:cs="Arial"/>
                 <w:szCs w:val="24"/>
               </w:rPr>
-              <w:t>Bryanchaves.salas19@gmail.com</w:t>
+              <w:t>b</w:t>
+            </w:r>
+            <w:r>
+              <w:rPr>
+                <w:rFonts w:cs="Arial"/>
+                <w:szCs w:val="24"/>
+              </w:rPr>
+              <w:t>ryanchaves.salas19@gmail.com</w:t>
             </w:r>
           </w:p>
         </w:tc>
@@ -1487,6 +1606,7 @@
               <w:bottom w:val="single" w:sz="4" w:space="0" w:color="000000"/>
               <w:right w:val="single" w:sz="4" w:space="0" w:color="000000"/>
             </w:tcBorders>
+            <w:vAlign w:val="center"/>
           </w:tcPr>
           <w:p>
             <w:pPr>
@@ -1495,6 +1615,7 @@
               <w:autoSpaceDN w:val="0"/>
               <w:adjustRightInd w:val="0"/>
               <w:spacing w:after="0" w:line="240" w:lineRule="auto"/>
+              <w:jc w:val="center"/>
               <w:rPr>
                 <w:rFonts w:cs="Arial"/>
                 <w:szCs w:val="24"/>
@@ -1507,83 +1628,6 @@
               </w:rPr>
               <w:t>8328-5288</w:t>
             </w:r>
-          </w:p>
-        </w:tc>
-      </w:tr>
-      <w:tr>
-        <w:trPr>
-          <w:trHeight w:hRule="exact" w:val="311"/>
-        </w:trPr>
-        <w:tc>
-          <w:tcPr>
-            <w:tcW w:w="3107" w:type="dxa"/>
-            <w:tcBorders>
-              <w:top w:val="single" w:sz="4" w:space="0" w:color="000000"/>
-              <w:left w:val="single" w:sz="4" w:space="0" w:color="000000"/>
-              <w:bottom w:val="single" w:sz="4" w:space="0" w:color="000000"/>
-              <w:right w:val="single" w:sz="4" w:space="0" w:color="000000"/>
-            </w:tcBorders>
-          </w:tcPr>
-          <w:p>
-            <w:pPr>
-              <w:widowControl w:val="0"/>
-              <w:autoSpaceDE w:val="0"/>
-              <w:autoSpaceDN w:val="0"/>
-              <w:adjustRightInd w:val="0"/>
-              <w:spacing w:after="0" w:line="240" w:lineRule="auto"/>
-              <w:rPr>
-                <w:rFonts w:cs="Arial"/>
-                <w:szCs w:val="24"/>
-              </w:rPr>
-            </w:pPr>
-          </w:p>
-        </w:tc>
-        <w:tc>
-          <w:tcPr>
-            <w:tcW w:w="4013" w:type="dxa"/>
-            <w:tcBorders>
-              <w:top w:val="single" w:sz="4" w:space="0" w:color="000000"/>
-              <w:left w:val="single" w:sz="4" w:space="0" w:color="000000"/>
-              <w:bottom w:val="single" w:sz="4" w:space="0" w:color="000000"/>
-              <w:right w:val="single" w:sz="4" w:space="0" w:color="000000"/>
-            </w:tcBorders>
-          </w:tcPr>
-          <w:p>
-            <w:pPr>
-              <w:widowControl w:val="0"/>
-              <w:autoSpaceDE w:val="0"/>
-              <w:autoSpaceDN w:val="0"/>
-              <w:adjustRightInd w:val="0"/>
-              <w:spacing w:after="0" w:line="240" w:lineRule="auto"/>
-              <w:rPr>
-                <w:rFonts w:cs="Arial"/>
-                <w:szCs w:val="24"/>
-              </w:rPr>
-            </w:pPr>
-          </w:p>
-        </w:tc>
-        <w:tc>
-          <w:tcPr>
-            <w:tcW w:w="1634" w:type="dxa"/>
-            <w:tcBorders>
-              <w:top w:val="single" w:sz="4" w:space="0" w:color="000000"/>
-              <w:left w:val="single" w:sz="4" w:space="0" w:color="000000"/>
-              <w:bottom w:val="single" w:sz="4" w:space="0" w:color="000000"/>
-              <w:right w:val="single" w:sz="4" w:space="0" w:color="000000"/>
-            </w:tcBorders>
-          </w:tcPr>
-          <w:p>
-            <w:pPr>
-              <w:widowControl w:val="0"/>
-              <w:autoSpaceDE w:val="0"/>
-              <w:autoSpaceDN w:val="0"/>
-              <w:adjustRightInd w:val="0"/>
-              <w:spacing w:after="0" w:line="240" w:lineRule="auto"/>
-              <w:rPr>
-                <w:rFonts w:cs="Arial"/>
-                <w:szCs w:val="24"/>
-              </w:rPr>
-            </w:pPr>
           </w:p>
         </w:tc>
       </w:tr>

</xml_diff>

<commit_message>
Revert "Detalles Portada, Información del grupo"
This reverts commit 3c9de2505f5d2b8deb9151c1766a2f025474957b.
</commit_message>
<xml_diff>
--- a/DOCUMENTO 1.docx
+++ b/DOCUMENTO 1.docx
@@ -12,81 +12,16 @@
         <w:rPr>
           <w:rFonts w:cs="Arial"/>
           <w:b/>
-          <w:sz w:val="48"/>
-          <w:szCs w:val="44"/>
+          <w:sz w:val="56"/>
+          <w:szCs w:val="36"/>
         </w:rPr>
       </w:pPr>
       <w:r>
         <w:rPr>
-          <w:noProof/>
-          <w:lang w:val="es-ES" w:eastAsia="es-ES"/>
-        </w:rPr>
-        <w:drawing>
-          <wp:anchor distT="0" distB="0" distL="114300" distR="114300" simplePos="0" relativeHeight="251659264" behindDoc="0" locked="0" layoutInCell="1" allowOverlap="1" wp14:anchorId="40B7E79B" wp14:editId="6A3CEC43">
-            <wp:simplePos x="0" y="0"/>
-            <wp:positionH relativeFrom="column">
-              <wp:posOffset>-828675</wp:posOffset>
-            </wp:positionH>
-            <wp:positionV relativeFrom="paragraph">
-              <wp:posOffset>-504825</wp:posOffset>
-            </wp:positionV>
-            <wp:extent cx="1426210" cy="1138555"/>
-            <wp:effectExtent l="0" t="0" r="2540" b="4445"/>
-            <wp:wrapNone/>
-            <wp:docPr id="1" name="Imagen 1" descr="UTN_LOGO.JPG"/>
-            <wp:cNvGraphicFramePr>
-              <a:graphicFrameLocks xmlns:a="http://schemas.openxmlformats.org/drawingml/2006/main" noChangeAspect="1"/>
-            </wp:cNvGraphicFramePr>
-            <a:graphic xmlns:a="http://schemas.openxmlformats.org/drawingml/2006/main">
-              <a:graphicData uri="http://schemas.openxmlformats.org/drawingml/2006/picture">
-                <pic:pic xmlns:pic="http://schemas.openxmlformats.org/drawingml/2006/picture">
-                  <pic:nvPicPr>
-                    <pic:cNvPr id="0" name="5 Imagen" descr="UTN_LOGO.JPG"/>
-                    <pic:cNvPicPr>
-                      <a:picLocks noChangeAspect="1" noChangeArrowheads="1"/>
-                    </pic:cNvPicPr>
-                  </pic:nvPicPr>
-                  <pic:blipFill>
-                    <a:blip r:embed="rId5">
-                      <a:extLst>
-                        <a:ext uri="{28A0092B-C50C-407E-A947-70E740481C1C}">
-                          <a14:useLocalDpi xmlns:a14="http://schemas.microsoft.com/office/drawing/2010/main" val="0"/>
-                        </a:ext>
-                      </a:extLst>
-                    </a:blip>
-                    <a:srcRect/>
-                    <a:stretch>
-                      <a:fillRect/>
-                    </a:stretch>
-                  </pic:blipFill>
-                  <pic:spPr bwMode="auto">
-                    <a:xfrm>
-                      <a:off x="0" y="0"/>
-                      <a:ext cx="1426210" cy="1138555"/>
-                    </a:xfrm>
-                    <a:prstGeom prst="rect">
-                      <a:avLst/>
-                    </a:prstGeom>
-                    <a:noFill/>
-                  </pic:spPr>
-                </pic:pic>
-              </a:graphicData>
-            </a:graphic>
-            <wp14:sizeRelH relativeFrom="page">
-              <wp14:pctWidth>0</wp14:pctWidth>
-            </wp14:sizeRelH>
-            <wp14:sizeRelV relativeFrom="page">
-              <wp14:pctHeight>0</wp14:pctHeight>
-            </wp14:sizeRelV>
-          </wp:anchor>
-        </w:drawing>
-      </w:r>
-      <w:r>
-        <w:rPr>
           <w:rFonts w:cs="Arial"/>
           <w:b/>
-          <w:sz w:val="48"/>
-          <w:szCs w:val="44"/>
+          <w:sz w:val="56"/>
+          <w:szCs w:val="36"/>
         </w:rPr>
         <w:t>Universidad Técnica Nacional</w:t>
       </w:r>
@@ -97,8 +32,8 @@
           <w:rFonts w:eastAsia="DejaVu Sans" w:cs="Arial"/>
           <w:b/>
           <w:kern w:val="1"/>
-          <w:sz w:val="48"/>
-          <w:szCs w:val="44"/>
+          <w:sz w:val="52"/>
+          <w:szCs w:val="36"/>
           <w:lang w:eastAsia="hi-IN" w:bidi="hi-IN"/>
         </w:rPr>
       </w:pPr>
@@ -113,8 +48,8 @@
           <w:rFonts w:eastAsia="DejaVu Sans" w:cs="Arial"/>
           <w:b/>
           <w:kern w:val="1"/>
-          <w:sz w:val="48"/>
-          <w:szCs w:val="44"/>
+          <w:sz w:val="52"/>
+          <w:szCs w:val="36"/>
           <w:lang w:eastAsia="hi-IN" w:bidi="hi-IN"/>
         </w:rPr>
       </w:pPr>
@@ -123,11 +58,22 @@
           <w:rFonts w:eastAsia="DejaVu Sans" w:cs="Arial"/>
           <w:b/>
           <w:kern w:val="1"/>
-          <w:sz w:val="48"/>
-          <w:szCs w:val="44"/>
-          <w:lang w:eastAsia="hi-IN" w:bidi="hi-IN"/>
-        </w:rPr>
-        <w:t>Ingeniería del software II</w:t>
+          <w:sz w:val="52"/>
+          <w:szCs w:val="36"/>
+          <w:lang w:eastAsia="hi-IN" w:bidi="hi-IN"/>
+        </w:rPr>
+        <w:t>Ingeniería del software I</w:t>
+      </w:r>
+      <w:r>
+        <w:rPr>
+          <w:rFonts w:eastAsia="DejaVu Sans" w:cs="Arial"/>
+          <w:b/>
+          <w:kern w:val="1"/>
+          <w:sz w:val="52"/>
+          <w:szCs w:val="36"/>
+          <w:lang w:eastAsia="hi-IN" w:bidi="hi-IN"/>
+        </w:rPr>
+        <w:t>I</w:t>
       </w:r>
     </w:p>
     <w:p>
@@ -140,8 +86,8 @@
           <w:rFonts w:eastAsia="DejaVu Sans" w:cs="Arial"/>
           <w:b/>
           <w:kern w:val="1"/>
-          <w:sz w:val="48"/>
-          <w:szCs w:val="44"/>
+          <w:sz w:val="52"/>
+          <w:szCs w:val="36"/>
           <w:lang w:eastAsia="hi-IN" w:bidi="hi-IN"/>
         </w:rPr>
       </w:pPr>
@@ -156,11 +102,22 @@
           <w:rFonts w:eastAsia="DejaVu Sans" w:cs="Arial"/>
           <w:b/>
           <w:kern w:val="1"/>
-          <w:sz w:val="48"/>
-          <w:szCs w:val="44"/>
-          <w:lang w:eastAsia="hi-IN" w:bidi="hi-IN"/>
-        </w:rPr>
-      </w:pPr>
+          <w:sz w:val="52"/>
+          <w:szCs w:val="36"/>
+          <w:lang w:eastAsia="hi-IN" w:bidi="hi-IN"/>
+        </w:rPr>
+      </w:pPr>
+      <w:r>
+        <w:rPr>
+          <w:rFonts w:eastAsia="DejaVu Sans" w:cs="Arial"/>
+          <w:b/>
+          <w:kern w:val="1"/>
+          <w:sz w:val="52"/>
+          <w:szCs w:val="36"/>
+          <w:lang w:eastAsia="hi-IN" w:bidi="hi-IN"/>
+        </w:rPr>
+        <w:t>Código:</w:t>
+      </w:r>
     </w:p>
     <w:p>
       <w:pPr>
@@ -172,8 +129,8 @@
           <w:rFonts w:eastAsia="DejaVu Sans" w:cs="Arial"/>
           <w:b/>
           <w:kern w:val="1"/>
-          <w:sz w:val="48"/>
-          <w:szCs w:val="44"/>
+          <w:sz w:val="52"/>
+          <w:szCs w:val="36"/>
           <w:lang w:eastAsia="hi-IN" w:bidi="hi-IN"/>
         </w:rPr>
       </w:pPr>
@@ -182,11 +139,11 @@
           <w:rFonts w:eastAsia="DejaVu Sans" w:cs="Arial"/>
           <w:b/>
           <w:kern w:val="1"/>
-          <w:sz w:val="48"/>
-          <w:szCs w:val="44"/>
-          <w:lang w:eastAsia="hi-IN" w:bidi="hi-IN"/>
-        </w:rPr>
-        <w:t>Código:</w:t>
+          <w:sz w:val="52"/>
+          <w:szCs w:val="36"/>
+          <w:lang w:eastAsia="hi-IN" w:bidi="hi-IN"/>
+        </w:rPr>
+        <w:t xml:space="preserve"> ISW-712</w:t>
       </w:r>
     </w:p>
     <w:p>
@@ -199,22 +156,11 @@
           <w:rFonts w:eastAsia="DejaVu Sans" w:cs="Arial"/>
           <w:b/>
           <w:kern w:val="1"/>
-          <w:sz w:val="48"/>
-          <w:szCs w:val="44"/>
-          <w:lang w:eastAsia="hi-IN" w:bidi="hi-IN"/>
-        </w:rPr>
-      </w:pPr>
-      <w:r>
-        <w:rPr>
-          <w:rFonts w:eastAsia="DejaVu Sans" w:cs="Arial"/>
-          <w:b/>
-          <w:kern w:val="1"/>
-          <w:sz w:val="48"/>
-          <w:szCs w:val="44"/>
-          <w:lang w:eastAsia="hi-IN" w:bidi="hi-IN"/>
-        </w:rPr>
-        <w:t xml:space="preserve"> ISW-712</w:t>
-      </w:r>
+          <w:sz w:val="52"/>
+          <w:szCs w:val="36"/>
+          <w:lang w:eastAsia="hi-IN" w:bidi="hi-IN"/>
+        </w:rPr>
+      </w:pPr>
     </w:p>
     <w:p>
       <w:pPr>
@@ -226,8 +172,8 @@
           <w:rFonts w:eastAsia="DejaVu Sans" w:cs="Arial"/>
           <w:b/>
           <w:kern w:val="1"/>
-          <w:sz w:val="48"/>
-          <w:szCs w:val="44"/>
+          <w:sz w:val="52"/>
+          <w:szCs w:val="36"/>
           <w:lang w:eastAsia="hi-IN" w:bidi="hi-IN"/>
         </w:rPr>
       </w:pPr>
@@ -242,11 +188,22 @@
           <w:rFonts w:eastAsia="DejaVu Sans" w:cs="Arial"/>
           <w:b/>
           <w:kern w:val="1"/>
-          <w:sz w:val="48"/>
-          <w:szCs w:val="44"/>
-          <w:lang w:eastAsia="hi-IN" w:bidi="hi-IN"/>
-        </w:rPr>
-      </w:pPr>
+          <w:sz w:val="52"/>
+          <w:szCs w:val="36"/>
+          <w:lang w:eastAsia="hi-IN" w:bidi="hi-IN"/>
+        </w:rPr>
+      </w:pPr>
+      <w:r>
+        <w:rPr>
+          <w:rFonts w:eastAsia="DejaVu Sans" w:cs="Arial"/>
+          <w:b/>
+          <w:kern w:val="1"/>
+          <w:sz w:val="52"/>
+          <w:szCs w:val="36"/>
+          <w:lang w:eastAsia="hi-IN" w:bidi="hi-IN"/>
+        </w:rPr>
+        <w:t xml:space="preserve">Diseño del software  </w:t>
+      </w:r>
     </w:p>
     <w:p>
       <w:pPr>
@@ -258,22 +215,11 @@
           <w:rFonts w:eastAsia="DejaVu Sans" w:cs="Arial"/>
           <w:b/>
           <w:kern w:val="1"/>
-          <w:sz w:val="48"/>
-          <w:szCs w:val="44"/>
-          <w:lang w:eastAsia="hi-IN" w:bidi="hi-IN"/>
-        </w:rPr>
-      </w:pPr>
-      <w:r>
-        <w:rPr>
-          <w:rFonts w:eastAsia="DejaVu Sans" w:cs="Arial"/>
-          <w:b/>
-          <w:kern w:val="1"/>
-          <w:sz w:val="48"/>
-          <w:szCs w:val="44"/>
-          <w:lang w:eastAsia="hi-IN" w:bidi="hi-IN"/>
-        </w:rPr>
-        <w:t>Documento 1:</w:t>
-      </w:r>
+          <w:sz w:val="52"/>
+          <w:szCs w:val="36"/>
+          <w:lang w:eastAsia="hi-IN" w:bidi="hi-IN"/>
+        </w:rPr>
+      </w:pPr>
     </w:p>
     <w:p>
       <w:pPr>
@@ -285,8 +231,8 @@
           <w:rFonts w:eastAsia="DejaVu Sans" w:cs="Arial"/>
           <w:b/>
           <w:kern w:val="1"/>
-          <w:sz w:val="48"/>
-          <w:szCs w:val="44"/>
+          <w:sz w:val="52"/>
+          <w:szCs w:val="36"/>
           <w:lang w:eastAsia="hi-IN" w:bidi="hi-IN"/>
         </w:rPr>
       </w:pPr>
@@ -295,11 +241,22 @@
           <w:rFonts w:eastAsia="DejaVu Sans" w:cs="Arial"/>
           <w:b/>
           <w:kern w:val="1"/>
-          <w:sz w:val="48"/>
-          <w:szCs w:val="44"/>
-          <w:lang w:eastAsia="hi-IN" w:bidi="hi-IN"/>
-        </w:rPr>
-        <w:t xml:space="preserve">Diseño del software  </w:t>
+          <w:sz w:val="52"/>
+          <w:szCs w:val="36"/>
+          <w:lang w:eastAsia="hi-IN" w:bidi="hi-IN"/>
+        </w:rPr>
+        <w:t>Realizado por</w:t>
+      </w:r>
+      <w:r>
+        <w:rPr>
+          <w:rFonts w:eastAsia="DejaVu Sans" w:cs="Arial"/>
+          <w:b/>
+          <w:kern w:val="1"/>
+          <w:sz w:val="52"/>
+          <w:szCs w:val="36"/>
+          <w:lang w:eastAsia="hi-IN" w:bidi="hi-IN"/>
+        </w:rPr>
+        <w:t>:</w:t>
       </w:r>
     </w:p>
     <w:p>
@@ -312,11 +269,44 @@
           <w:rFonts w:eastAsia="DejaVu Sans" w:cs="Arial"/>
           <w:b/>
           <w:kern w:val="1"/>
-          <w:sz w:val="48"/>
-          <w:szCs w:val="44"/>
-          <w:lang w:eastAsia="hi-IN" w:bidi="hi-IN"/>
-        </w:rPr>
-      </w:pPr>
+          <w:sz w:val="52"/>
+          <w:szCs w:val="36"/>
+          <w:lang w:eastAsia="hi-IN" w:bidi="hi-IN"/>
+        </w:rPr>
+      </w:pPr>
+      <w:r>
+        <w:rPr>
+          <w:rFonts w:eastAsia="DejaVu Sans" w:cs="Arial"/>
+          <w:b/>
+          <w:kern w:val="1"/>
+          <w:sz w:val="52"/>
+          <w:szCs w:val="36"/>
+          <w:lang w:eastAsia="hi-IN" w:bidi="hi-IN"/>
+        </w:rPr>
+        <w:t xml:space="preserve">Ericka </w:t>
+      </w:r>
+      <w:r>
+        <w:rPr>
+          <w:rFonts w:eastAsia="DejaVu Sans" w:cs="Arial"/>
+          <w:b/>
+          <w:kern w:val="1"/>
+          <w:sz w:val="52"/>
+          <w:szCs w:val="36"/>
+          <w:lang w:eastAsia="hi-IN" w:bidi="hi-IN"/>
+        </w:rPr>
+        <w:t>Jiménez Barquero</w:t>
+      </w:r>
+      <w:r>
+        <w:rPr>
+          <w:rFonts w:eastAsia="DejaVu Sans" w:cs="Arial"/>
+          <w:b/>
+          <w:kern w:val="1"/>
+          <w:sz w:val="52"/>
+          <w:szCs w:val="36"/>
+          <w:lang w:eastAsia="hi-IN" w:bidi="hi-IN"/>
+        </w:rPr>
+        <w:t>.</w:t>
+      </w:r>
     </w:p>
     <w:p>
       <w:pPr>
@@ -328,11 +318,22 @@
           <w:rFonts w:eastAsia="DejaVu Sans" w:cs="Arial"/>
           <w:b/>
           <w:kern w:val="1"/>
-          <w:sz w:val="48"/>
-          <w:szCs w:val="44"/>
-          <w:lang w:eastAsia="hi-IN" w:bidi="hi-IN"/>
-        </w:rPr>
-      </w:pPr>
+          <w:sz w:val="52"/>
+          <w:szCs w:val="36"/>
+          <w:lang w:eastAsia="hi-IN" w:bidi="hi-IN"/>
+        </w:rPr>
+      </w:pPr>
+      <w:r>
+        <w:rPr>
+          <w:rFonts w:eastAsia="DejaVu Sans" w:cs="Arial"/>
+          <w:b/>
+          <w:kern w:val="1"/>
+          <w:sz w:val="52"/>
+          <w:szCs w:val="36"/>
+          <w:lang w:eastAsia="hi-IN" w:bidi="hi-IN"/>
+        </w:rPr>
+        <w:t>Jonathan Vargas Alvarado.</w:t>
+      </w:r>
     </w:p>
     <w:p>
       <w:pPr>
@@ -344,8 +345,8 @@
           <w:rFonts w:eastAsia="DejaVu Sans" w:cs="Arial"/>
           <w:b/>
           <w:kern w:val="1"/>
-          <w:sz w:val="48"/>
-          <w:szCs w:val="44"/>
+          <w:sz w:val="52"/>
+          <w:szCs w:val="36"/>
           <w:lang w:eastAsia="hi-IN" w:bidi="hi-IN"/>
         </w:rPr>
       </w:pPr>
@@ -354,11 +355,11 @@
           <w:rFonts w:eastAsia="DejaVu Sans" w:cs="Arial"/>
           <w:b/>
           <w:kern w:val="1"/>
-          <w:sz w:val="48"/>
-          <w:szCs w:val="44"/>
-          <w:lang w:eastAsia="hi-IN" w:bidi="hi-IN"/>
-        </w:rPr>
-        <w:t>Realizado por:</w:t>
+          <w:sz w:val="52"/>
+          <w:szCs w:val="36"/>
+          <w:lang w:eastAsia="hi-IN" w:bidi="hi-IN"/>
+        </w:rPr>
+        <w:t>Bryan Chaves Salas</w:t>
       </w:r>
     </w:p>
     <w:p>
@@ -371,22 +372,11 @@
           <w:rFonts w:eastAsia="DejaVu Sans" w:cs="Arial"/>
           <w:b/>
           <w:kern w:val="1"/>
-          <w:sz w:val="48"/>
-          <w:szCs w:val="44"/>
-          <w:lang w:eastAsia="hi-IN" w:bidi="hi-IN"/>
-        </w:rPr>
-      </w:pPr>
-      <w:r>
-        <w:rPr>
-          <w:rFonts w:eastAsia="DejaVu Sans" w:cs="Arial"/>
-          <w:b/>
-          <w:kern w:val="1"/>
-          <w:sz w:val="48"/>
-          <w:szCs w:val="44"/>
-          <w:lang w:eastAsia="hi-IN" w:bidi="hi-IN"/>
-        </w:rPr>
-        <w:t>Ericka Jiménez Barquero</w:t>
-      </w:r>
+          <w:sz w:val="52"/>
+          <w:szCs w:val="36"/>
+          <w:lang w:eastAsia="hi-IN" w:bidi="hi-IN"/>
+        </w:rPr>
+      </w:pPr>
     </w:p>
     <w:p>
       <w:pPr>
@@ -398,22 +388,11 @@
           <w:rFonts w:eastAsia="DejaVu Sans" w:cs="Arial"/>
           <w:b/>
           <w:kern w:val="1"/>
-          <w:sz w:val="48"/>
-          <w:szCs w:val="44"/>
-          <w:lang w:eastAsia="hi-IN" w:bidi="hi-IN"/>
-        </w:rPr>
-      </w:pPr>
-      <w:r>
-        <w:rPr>
-          <w:rFonts w:eastAsia="DejaVu Sans" w:cs="Arial"/>
-          <w:b/>
-          <w:kern w:val="1"/>
-          <w:sz w:val="48"/>
-          <w:szCs w:val="44"/>
-          <w:lang w:eastAsia="hi-IN" w:bidi="hi-IN"/>
-        </w:rPr>
-        <w:t>Jonathan Vargas Alvarado</w:t>
-      </w:r>
+          <w:sz w:val="52"/>
+          <w:szCs w:val="36"/>
+          <w:lang w:eastAsia="hi-IN" w:bidi="hi-IN"/>
+        </w:rPr>
+      </w:pPr>
     </w:p>
     <w:p>
       <w:pPr>
@@ -425,22 +404,11 @@
           <w:rFonts w:eastAsia="DejaVu Sans" w:cs="Arial"/>
           <w:b/>
           <w:kern w:val="1"/>
-          <w:sz w:val="48"/>
-          <w:szCs w:val="44"/>
-          <w:lang w:eastAsia="hi-IN" w:bidi="hi-IN"/>
-        </w:rPr>
-      </w:pPr>
-      <w:r>
-        <w:rPr>
-          <w:rFonts w:eastAsia="DejaVu Sans" w:cs="Arial"/>
-          <w:b/>
-          <w:kern w:val="1"/>
-          <w:sz w:val="48"/>
-          <w:szCs w:val="44"/>
-          <w:lang w:eastAsia="hi-IN" w:bidi="hi-IN"/>
-        </w:rPr>
-        <w:t>Bryan Chaves Salas</w:t>
-      </w:r>
+          <w:sz w:val="52"/>
+          <w:szCs w:val="36"/>
+          <w:lang w:eastAsia="hi-IN" w:bidi="hi-IN"/>
+        </w:rPr>
+      </w:pPr>
     </w:p>
     <w:p>
       <w:pPr>
@@ -452,11 +420,44 @@
           <w:rFonts w:eastAsia="DejaVu Sans" w:cs="Arial"/>
           <w:b/>
           <w:kern w:val="1"/>
-          <w:sz w:val="48"/>
-          <w:szCs w:val="44"/>
-          <w:lang w:eastAsia="hi-IN" w:bidi="hi-IN"/>
-        </w:rPr>
-      </w:pPr>
+          <w:sz w:val="52"/>
+          <w:szCs w:val="36"/>
+          <w:lang w:eastAsia="hi-IN" w:bidi="hi-IN"/>
+        </w:rPr>
+      </w:pPr>
+      <w:r>
+        <w:rPr>
+          <w:rFonts w:eastAsia="DejaVu Sans" w:cs="Arial"/>
+          <w:b/>
+          <w:kern w:val="1"/>
+          <w:sz w:val="52"/>
+          <w:szCs w:val="36"/>
+          <w:lang w:eastAsia="hi-IN" w:bidi="hi-IN"/>
+        </w:rPr>
+        <w:t>I</w:t>
+      </w:r>
+      <w:r>
+        <w:rPr>
+          <w:rFonts w:eastAsia="DejaVu Sans" w:cs="Arial"/>
+          <w:b/>
+          <w:kern w:val="1"/>
+          <w:sz w:val="52"/>
+          <w:szCs w:val="36"/>
+          <w:lang w:eastAsia="hi-IN" w:bidi="hi-IN"/>
+        </w:rPr>
+        <w:t>I</w:t>
+      </w:r>
+      <w:r>
+        <w:rPr>
+          <w:rFonts w:eastAsia="DejaVu Sans" w:cs="Arial"/>
+          <w:b/>
+          <w:kern w:val="1"/>
+          <w:sz w:val="52"/>
+          <w:szCs w:val="36"/>
+          <w:lang w:eastAsia="hi-IN" w:bidi="hi-IN"/>
+        </w:rPr>
+        <w:t xml:space="preserve"> Cuatrimestre 2014</w:t>
+      </w:r>
     </w:p>
     <w:p>
       <w:pPr>
@@ -468,8 +469,8 @@
           <w:rFonts w:eastAsia="DejaVu Sans" w:cs="Arial"/>
           <w:b/>
           <w:kern w:val="1"/>
-          <w:sz w:val="48"/>
-          <w:szCs w:val="44"/>
+          <w:sz w:val="52"/>
+          <w:szCs w:val="36"/>
           <w:lang w:eastAsia="hi-IN" w:bidi="hi-IN"/>
         </w:rPr>
       </w:pPr>
@@ -484,56 +485,11 @@
           <w:rFonts w:eastAsia="DejaVu Sans" w:cs="Arial"/>
           <w:b/>
           <w:kern w:val="1"/>
-          <w:sz w:val="48"/>
-          <w:szCs w:val="44"/>
-          <w:lang w:eastAsia="hi-IN" w:bidi="hi-IN"/>
-        </w:rPr>
-      </w:pPr>
-    </w:p>
-    <w:p>
-      <w:pPr>
-        <w:widowControl w:val="0"/>
-        <w:suppressAutoHyphens/>
-        <w:spacing w:after="0" w:line="240" w:lineRule="auto"/>
-        <w:jc w:val="center"/>
-        <w:rPr>
-          <w:rFonts w:eastAsia="DejaVu Sans" w:cs="Arial"/>
-          <w:b/>
-          <w:kern w:val="1"/>
-          <w:sz w:val="48"/>
-          <w:szCs w:val="44"/>
-          <w:lang w:eastAsia="hi-IN" w:bidi="hi-IN"/>
-        </w:rPr>
-      </w:pPr>
-      <w:r>
-        <w:rPr>
-          <w:rFonts w:eastAsia="DejaVu Sans" w:cs="Arial"/>
-          <w:b/>
-          <w:kern w:val="1"/>
-          <w:sz w:val="48"/>
-          <w:szCs w:val="44"/>
-          <w:lang w:eastAsia="hi-IN" w:bidi="hi-IN"/>
-        </w:rPr>
-        <w:t>II Cuatrimestre 2014</w:t>
-      </w:r>
-    </w:p>
-    <w:p>
-      <w:pPr>
-        <w:widowControl w:val="0"/>
-        <w:suppressAutoHyphens/>
-        <w:spacing w:after="0" w:line="240" w:lineRule="auto"/>
-        <w:jc w:val="center"/>
-        <w:rPr>
-          <w:rFonts w:eastAsia="DejaVu Sans" w:cs="Arial"/>
-          <w:b/>
-          <w:kern w:val="1"/>
-          <w:sz w:val="52"/>
-          <w:szCs w:val="36"/>
-          <w:lang w:eastAsia="hi-IN" w:bidi="hi-IN"/>
-        </w:rPr>
-      </w:pPr>
-      <w:bookmarkStart w:id="0" w:name="_GoBack"/>
-      <w:bookmarkEnd w:id="0"/>
+          <w:sz w:val="52"/>
+          <w:szCs w:val="36"/>
+          <w:lang w:eastAsia="hi-IN" w:bidi="hi-IN"/>
+        </w:rPr>
+      </w:pPr>
     </w:p>
     <w:p>
       <w:pPr>
@@ -777,6 +733,8 @@
           <w:lang w:eastAsia="es-CR"/>
         </w:rPr>
       </w:pPr>
+      <w:bookmarkStart w:id="0" w:name="_GoBack"/>
+      <w:bookmarkEnd w:id="0"/>
     </w:p>
     <w:p>
       <w:pPr>
@@ -835,7 +793,6 @@
             <w:r>
               <w:rPr>
                 <w:rFonts w:cs="Arial"/>
-                <w:b/>
                 <w:szCs w:val="24"/>
               </w:rPr>
               <w:t>Nombre del proyecto:</w:t>
@@ -875,7 +832,6 @@
             <w:r>
               <w:rPr>
                 <w:rFonts w:cs="Arial"/>
-                <w:b/>
                 <w:szCs w:val="24"/>
               </w:rPr>
               <w:t>Nombre del grupo:</w:t>
@@ -925,7 +881,6 @@
             <w:r>
               <w:rPr>
                 <w:rFonts w:cs="Arial"/>
-                <w:b/>
                 <w:szCs w:val="24"/>
               </w:rPr>
               <w:t>Objetivo del sistema:</w:t>
@@ -936,13 +891,6 @@
                 <w:szCs w:val="24"/>
               </w:rPr>
               <w:t xml:space="preserve"> </w:t>
-            </w:r>
-            <w:r>
-              <w:rPr>
-                <w:rFonts w:cs="Arial"/>
-                <w:szCs w:val="24"/>
-              </w:rPr>
-              <w:t>Crear un punto de venta funcional, que se adapte a las necesidades solicitadas.</w:t>
             </w:r>
           </w:p>
         </w:tc>
@@ -1010,7 +958,6 @@
               <w:bottom w:val="single" w:sz="4" w:space="0" w:color="000000"/>
               <w:right w:val="single" w:sz="4" w:space="0" w:color="000000"/>
             </w:tcBorders>
-            <w:vAlign w:val="center"/>
           </w:tcPr>
           <w:p>
             <w:pPr>
@@ -1020,17 +967,14 @@
               <w:adjustRightInd w:val="0"/>
               <w:spacing w:after="0" w:line="267" w:lineRule="exact"/>
               <w:ind w:left="102"/>
-              <w:jc w:val="center"/>
-              <w:rPr>
-                <w:rFonts w:cs="Arial"/>
-                <w:b/>
+              <w:rPr>
+                <w:rFonts w:cs="Arial"/>
                 <w:szCs w:val="24"/>
               </w:rPr>
             </w:pPr>
             <w:r>
               <w:rPr>
                 <w:rFonts w:cs="Arial"/>
-                <w:b/>
                 <w:spacing w:val="-1"/>
                 <w:position w:val="1"/>
                 <w:szCs w:val="24"/>
@@ -1040,7 +984,6 @@
             <w:r>
               <w:rPr>
                 <w:rFonts w:cs="Arial"/>
-                <w:b/>
                 <w:spacing w:val="1"/>
                 <w:position w:val="1"/>
                 <w:szCs w:val="24"/>
@@ -1050,7 +993,6 @@
             <w:r>
               <w:rPr>
                 <w:rFonts w:cs="Arial"/>
-                <w:b/>
                 <w:spacing w:val="-1"/>
                 <w:position w:val="1"/>
                 <w:szCs w:val="24"/>
@@ -1060,7 +1002,6 @@
             <w:r>
               <w:rPr>
                 <w:rFonts w:cs="Arial"/>
-                <w:b/>
                 <w:spacing w:val="-3"/>
                 <w:position w:val="1"/>
                 <w:szCs w:val="24"/>
@@ -1070,7 +1011,6 @@
             <w:r>
               <w:rPr>
                 <w:rFonts w:cs="Arial"/>
-                <w:b/>
                 <w:position w:val="1"/>
                 <w:szCs w:val="24"/>
               </w:rPr>
@@ -1079,7 +1019,6 @@
             <w:r>
               <w:rPr>
                 <w:rFonts w:cs="Arial"/>
-                <w:b/>
                 <w:spacing w:val="1"/>
                 <w:position w:val="1"/>
                 <w:szCs w:val="24"/>
@@ -1089,7 +1028,6 @@
             <w:r>
               <w:rPr>
                 <w:rFonts w:cs="Arial"/>
-                <w:b/>
                 <w:spacing w:val="-1"/>
                 <w:position w:val="1"/>
                 <w:szCs w:val="24"/>
@@ -1099,7 +1037,6 @@
             <w:r>
               <w:rPr>
                 <w:rFonts w:cs="Arial"/>
-                <w:b/>
                 <w:position w:val="1"/>
                 <w:szCs w:val="24"/>
               </w:rPr>
@@ -1108,7 +1045,6 @@
             <w:r>
               <w:rPr>
                 <w:rFonts w:cs="Arial"/>
-                <w:b/>
                 <w:spacing w:val="-3"/>
                 <w:position w:val="1"/>
                 <w:szCs w:val="24"/>
@@ -1118,7 +1054,6 @@
             <w:r>
               <w:rPr>
                 <w:rFonts w:cs="Arial"/>
-                <w:b/>
                 <w:spacing w:val="1"/>
                 <w:position w:val="1"/>
                 <w:szCs w:val="24"/>
@@ -1128,7 +1063,6 @@
             <w:r>
               <w:rPr>
                 <w:rFonts w:cs="Arial"/>
-                <w:b/>
                 <w:spacing w:val="-1"/>
                 <w:position w:val="1"/>
                 <w:szCs w:val="24"/>
@@ -1138,7 +1072,6 @@
             <w:r>
               <w:rPr>
                 <w:rFonts w:cs="Arial"/>
-                <w:b/>
                 <w:position w:val="1"/>
                 <w:szCs w:val="24"/>
               </w:rPr>
@@ -1155,7 +1088,6 @@
               <w:bottom w:val="single" w:sz="4" w:space="0" w:color="000000"/>
               <w:right w:val="single" w:sz="4" w:space="0" w:color="000000"/>
             </w:tcBorders>
-            <w:vAlign w:val="center"/>
           </w:tcPr>
           <w:p>
             <w:pPr>
@@ -1165,17 +1097,14 @@
               <w:adjustRightInd w:val="0"/>
               <w:spacing w:after="0" w:line="267" w:lineRule="exact"/>
               <w:ind w:left="100"/>
-              <w:jc w:val="center"/>
-              <w:rPr>
-                <w:rFonts w:cs="Arial"/>
-                <w:b/>
+              <w:rPr>
+                <w:rFonts w:cs="Arial"/>
                 <w:szCs w:val="24"/>
               </w:rPr>
             </w:pPr>
             <w:r>
               <w:rPr>
                 <w:rFonts w:cs="Arial"/>
-                <w:b/>
                 <w:position w:val="1"/>
                 <w:szCs w:val="24"/>
               </w:rPr>
@@ -1184,7 +1113,6 @@
             <w:r>
               <w:rPr>
                 <w:rFonts w:cs="Arial"/>
-                <w:b/>
                 <w:spacing w:val="1"/>
                 <w:position w:val="1"/>
                 <w:szCs w:val="24"/>
@@ -1194,7 +1122,6 @@
             <w:r>
               <w:rPr>
                 <w:rFonts w:cs="Arial"/>
-                <w:b/>
                 <w:position w:val="1"/>
                 <w:szCs w:val="24"/>
               </w:rPr>
@@ -1211,7 +1138,6 @@
               <w:bottom w:val="single" w:sz="4" w:space="0" w:color="000000"/>
               <w:right w:val="single" w:sz="4" w:space="0" w:color="000000"/>
             </w:tcBorders>
-            <w:vAlign w:val="center"/>
           </w:tcPr>
           <w:p>
             <w:pPr>
@@ -1221,17 +1147,14 @@
               <w:adjustRightInd w:val="0"/>
               <w:spacing w:after="0" w:line="267" w:lineRule="exact"/>
               <w:ind w:left="102"/>
-              <w:jc w:val="center"/>
-              <w:rPr>
-                <w:rFonts w:cs="Arial"/>
-                <w:b/>
+              <w:rPr>
+                <w:rFonts w:cs="Arial"/>
                 <w:szCs w:val="24"/>
               </w:rPr>
             </w:pPr>
             <w:r>
               <w:rPr>
                 <w:rFonts w:cs="Arial"/>
-                <w:b/>
                 <w:position w:val="1"/>
                 <w:szCs w:val="24"/>
               </w:rPr>
@@ -1240,7 +1163,6 @@
             <w:r>
               <w:rPr>
                 <w:rFonts w:cs="Arial"/>
-                <w:b/>
                 <w:spacing w:val="1"/>
                 <w:position w:val="1"/>
                 <w:szCs w:val="24"/>
@@ -1250,7 +1172,6 @@
             <w:r>
               <w:rPr>
                 <w:rFonts w:cs="Arial"/>
-                <w:b/>
                 <w:position w:val="1"/>
                 <w:szCs w:val="24"/>
               </w:rPr>
@@ -1259,7 +1180,6 @@
             <w:r>
               <w:rPr>
                 <w:rFonts w:cs="Arial"/>
-                <w:b/>
                 <w:spacing w:val="-2"/>
                 <w:position w:val="1"/>
                 <w:szCs w:val="24"/>
@@ -1269,7 +1189,6 @@
             <w:r>
               <w:rPr>
                 <w:rFonts w:cs="Arial"/>
-                <w:b/>
                 <w:spacing w:val="1"/>
                 <w:position w:val="1"/>
                 <w:szCs w:val="24"/>
@@ -1279,7 +1198,6 @@
             <w:r>
               <w:rPr>
                 <w:rFonts w:cs="Arial"/>
-                <w:b/>
                 <w:spacing w:val="-1"/>
                 <w:position w:val="1"/>
                 <w:szCs w:val="24"/>
@@ -1289,7 +1207,6 @@
             <w:r>
               <w:rPr>
                 <w:rFonts w:cs="Arial"/>
-                <w:b/>
                 <w:position w:val="1"/>
                 <w:szCs w:val="24"/>
               </w:rPr>
@@ -1311,7 +1228,6 @@
               <w:bottom w:val="single" w:sz="4" w:space="0" w:color="000000"/>
               <w:right w:val="single" w:sz="4" w:space="0" w:color="000000"/>
             </w:tcBorders>
-            <w:vAlign w:val="center"/>
           </w:tcPr>
           <w:p>
             <w:pPr>
@@ -1320,7 +1236,7 @@
               <w:autoSpaceDN w:val="0"/>
               <w:adjustRightInd w:val="0"/>
               <w:spacing w:before="1" w:after="0" w:line="240" w:lineRule="auto"/>
-              <w:jc w:val="center"/>
+              <w:jc w:val="both"/>
               <w:rPr>
                 <w:rFonts w:cs="Arial"/>
                 <w:szCs w:val="24"/>
@@ -1344,7 +1260,6 @@
               <w:bottom w:val="single" w:sz="4" w:space="0" w:color="000000"/>
               <w:right w:val="single" w:sz="4" w:space="0" w:color="000000"/>
             </w:tcBorders>
-            <w:vAlign w:val="center"/>
           </w:tcPr>
           <w:p>
             <w:pPr>
@@ -1353,7 +1268,6 @@
               <w:autoSpaceDN w:val="0"/>
               <w:adjustRightInd w:val="0"/>
               <w:spacing w:after="0" w:line="240" w:lineRule="auto"/>
-              <w:jc w:val="center"/>
               <w:rPr>
                 <w:rFonts w:cs="Arial"/>
                 <w:szCs w:val="24"/>
@@ -1364,14 +1278,7 @@
                 <w:rFonts w:cs="Arial"/>
                 <w:szCs w:val="24"/>
               </w:rPr>
-              <w:t>e</w:t>
-            </w:r>
-            <w:r>
-              <w:rPr>
-                <w:rFonts w:cs="Arial"/>
-                <w:szCs w:val="24"/>
-              </w:rPr>
-              <w:t>rickajb88@gmail.com</w:t>
+              <w:t>Erickajb88@gmail.com</w:t>
             </w:r>
           </w:p>
         </w:tc>
@@ -1384,7 +1291,6 @@
               <w:bottom w:val="single" w:sz="4" w:space="0" w:color="000000"/>
               <w:right w:val="single" w:sz="4" w:space="0" w:color="000000"/>
             </w:tcBorders>
-            <w:vAlign w:val="center"/>
           </w:tcPr>
           <w:p>
             <w:pPr>
@@ -1393,7 +1299,6 @@
               <w:autoSpaceDN w:val="0"/>
               <w:adjustRightInd w:val="0"/>
               <w:spacing w:after="0" w:line="240" w:lineRule="auto"/>
-              <w:jc w:val="center"/>
               <w:rPr>
                 <w:rFonts w:cs="Arial"/>
                 <w:szCs w:val="24"/>
@@ -1422,7 +1327,6 @@
               <w:bottom w:val="single" w:sz="4" w:space="0" w:color="000000"/>
               <w:right w:val="single" w:sz="4" w:space="0" w:color="000000"/>
             </w:tcBorders>
-            <w:vAlign w:val="center"/>
           </w:tcPr>
           <w:p>
             <w:pPr>
@@ -1431,7 +1335,6 @@
               <w:autoSpaceDN w:val="0"/>
               <w:adjustRightInd w:val="0"/>
               <w:spacing w:after="0" w:line="240" w:lineRule="auto"/>
-              <w:jc w:val="center"/>
               <w:rPr>
                 <w:rFonts w:cs="Arial"/>
                 <w:szCs w:val="24"/>
@@ -1455,7 +1358,6 @@
               <w:bottom w:val="single" w:sz="4" w:space="0" w:color="000000"/>
               <w:right w:val="single" w:sz="4" w:space="0" w:color="000000"/>
             </w:tcBorders>
-            <w:vAlign w:val="center"/>
           </w:tcPr>
           <w:p>
             <w:pPr>
@@ -1464,7 +1366,6 @@
               <w:autoSpaceDN w:val="0"/>
               <w:adjustRightInd w:val="0"/>
               <w:spacing w:after="0" w:line="240" w:lineRule="auto"/>
-              <w:jc w:val="center"/>
               <w:rPr>
                 <w:rFonts w:cs="Arial"/>
                 <w:szCs w:val="24"/>
@@ -1475,14 +1376,7 @@
                 <w:rFonts w:cs="Arial"/>
                 <w:szCs w:val="24"/>
               </w:rPr>
-              <w:t>j</w:t>
-            </w:r>
-            <w:r>
-              <w:rPr>
-                <w:rFonts w:cs="Arial"/>
-                <w:szCs w:val="24"/>
-              </w:rPr>
-              <w:t>onavargas2012@gmail.com</w:t>
+              <w:t>Jonavargas2012@gmail.com</w:t>
             </w:r>
           </w:p>
         </w:tc>
@@ -1495,7 +1389,6 @@
               <w:bottom w:val="single" w:sz="4" w:space="0" w:color="000000"/>
               <w:right w:val="single" w:sz="4" w:space="0" w:color="000000"/>
             </w:tcBorders>
-            <w:vAlign w:val="center"/>
           </w:tcPr>
           <w:p>
             <w:pPr>
@@ -1504,7 +1397,6 @@
               <w:autoSpaceDN w:val="0"/>
               <w:adjustRightInd w:val="0"/>
               <w:spacing w:after="0" w:line="240" w:lineRule="auto"/>
-              <w:jc w:val="center"/>
               <w:rPr>
                 <w:rFonts w:cs="Arial"/>
                 <w:szCs w:val="24"/>
@@ -1533,7 +1425,6 @@
               <w:bottom w:val="single" w:sz="4" w:space="0" w:color="000000"/>
               <w:right w:val="single" w:sz="4" w:space="0" w:color="000000"/>
             </w:tcBorders>
-            <w:vAlign w:val="center"/>
           </w:tcPr>
           <w:p>
             <w:pPr>
@@ -1542,7 +1433,6 @@
               <w:autoSpaceDN w:val="0"/>
               <w:adjustRightInd w:val="0"/>
               <w:spacing w:after="0" w:line="240" w:lineRule="auto"/>
-              <w:jc w:val="center"/>
               <w:rPr>
                 <w:rFonts w:cs="Arial"/>
                 <w:szCs w:val="24"/>
@@ -1566,7 +1456,6 @@
               <w:bottom w:val="single" w:sz="4" w:space="0" w:color="000000"/>
               <w:right w:val="single" w:sz="4" w:space="0" w:color="000000"/>
             </w:tcBorders>
-            <w:vAlign w:val="center"/>
           </w:tcPr>
           <w:p>
             <w:pPr>
@@ -1575,7 +1464,6 @@
               <w:autoSpaceDN w:val="0"/>
               <w:adjustRightInd w:val="0"/>
               <w:spacing w:after="0" w:line="240" w:lineRule="auto"/>
-              <w:jc w:val="center"/>
               <w:rPr>
                 <w:rFonts w:cs="Arial"/>
                 <w:szCs w:val="24"/>
@@ -1586,14 +1474,7 @@
                 <w:rFonts w:cs="Arial"/>
                 <w:szCs w:val="24"/>
               </w:rPr>
-              <w:t>b</w:t>
-            </w:r>
-            <w:r>
-              <w:rPr>
-                <w:rFonts w:cs="Arial"/>
-                <w:szCs w:val="24"/>
-              </w:rPr>
-              <w:t>ryanchaves.salas19@gmail.com</w:t>
+              <w:t>Bryanchaves.salas19@gmail.com</w:t>
             </w:r>
           </w:p>
         </w:tc>
@@ -1606,7 +1487,6 @@
               <w:bottom w:val="single" w:sz="4" w:space="0" w:color="000000"/>
               <w:right w:val="single" w:sz="4" w:space="0" w:color="000000"/>
             </w:tcBorders>
-            <w:vAlign w:val="center"/>
           </w:tcPr>
           <w:p>
             <w:pPr>
@@ -1615,7 +1495,6 @@
               <w:autoSpaceDN w:val="0"/>
               <w:adjustRightInd w:val="0"/>
               <w:spacing w:after="0" w:line="240" w:lineRule="auto"/>
-              <w:jc w:val="center"/>
               <w:rPr>
                 <w:rFonts w:cs="Arial"/>
                 <w:szCs w:val="24"/>
@@ -1628,6 +1507,83 @@
               </w:rPr>
               <w:t>8328-5288</w:t>
             </w:r>
+          </w:p>
+        </w:tc>
+      </w:tr>
+      <w:tr>
+        <w:trPr>
+          <w:trHeight w:hRule="exact" w:val="311"/>
+        </w:trPr>
+        <w:tc>
+          <w:tcPr>
+            <w:tcW w:w="3107" w:type="dxa"/>
+            <w:tcBorders>
+              <w:top w:val="single" w:sz="4" w:space="0" w:color="000000"/>
+              <w:left w:val="single" w:sz="4" w:space="0" w:color="000000"/>
+              <w:bottom w:val="single" w:sz="4" w:space="0" w:color="000000"/>
+              <w:right w:val="single" w:sz="4" w:space="0" w:color="000000"/>
+            </w:tcBorders>
+          </w:tcPr>
+          <w:p>
+            <w:pPr>
+              <w:widowControl w:val="0"/>
+              <w:autoSpaceDE w:val="0"/>
+              <w:autoSpaceDN w:val="0"/>
+              <w:adjustRightInd w:val="0"/>
+              <w:spacing w:after="0" w:line="240" w:lineRule="auto"/>
+              <w:rPr>
+                <w:rFonts w:cs="Arial"/>
+                <w:szCs w:val="24"/>
+              </w:rPr>
+            </w:pPr>
+          </w:p>
+        </w:tc>
+        <w:tc>
+          <w:tcPr>
+            <w:tcW w:w="4013" w:type="dxa"/>
+            <w:tcBorders>
+              <w:top w:val="single" w:sz="4" w:space="0" w:color="000000"/>
+              <w:left w:val="single" w:sz="4" w:space="0" w:color="000000"/>
+              <w:bottom w:val="single" w:sz="4" w:space="0" w:color="000000"/>
+              <w:right w:val="single" w:sz="4" w:space="0" w:color="000000"/>
+            </w:tcBorders>
+          </w:tcPr>
+          <w:p>
+            <w:pPr>
+              <w:widowControl w:val="0"/>
+              <w:autoSpaceDE w:val="0"/>
+              <w:autoSpaceDN w:val="0"/>
+              <w:adjustRightInd w:val="0"/>
+              <w:spacing w:after="0" w:line="240" w:lineRule="auto"/>
+              <w:rPr>
+                <w:rFonts w:cs="Arial"/>
+                <w:szCs w:val="24"/>
+              </w:rPr>
+            </w:pPr>
+          </w:p>
+        </w:tc>
+        <w:tc>
+          <w:tcPr>
+            <w:tcW w:w="1634" w:type="dxa"/>
+            <w:tcBorders>
+              <w:top w:val="single" w:sz="4" w:space="0" w:color="000000"/>
+              <w:left w:val="single" w:sz="4" w:space="0" w:color="000000"/>
+              <w:bottom w:val="single" w:sz="4" w:space="0" w:color="000000"/>
+              <w:right w:val="single" w:sz="4" w:space="0" w:color="000000"/>
+            </w:tcBorders>
+          </w:tcPr>
+          <w:p>
+            <w:pPr>
+              <w:widowControl w:val="0"/>
+              <w:autoSpaceDE w:val="0"/>
+              <w:autoSpaceDN w:val="0"/>
+              <w:adjustRightInd w:val="0"/>
+              <w:spacing w:after="0" w:line="240" w:lineRule="auto"/>
+              <w:rPr>
+                <w:rFonts w:cs="Arial"/>
+                <w:szCs w:val="24"/>
+              </w:rPr>
+            </w:pPr>
           </w:p>
         </w:tc>
       </w:tr>

</xml_diff>